<commit_message>
Pathutil now checks for duplicates and prints in RED if duplicate found.
</commit_message>
<xml_diff>
--- a/Environment/Docs/Environment Usage.docx
+++ b/Environment/Docs/Environment Usage.docx
@@ -15,10 +15,12 @@
         <w:spacing w:before="240" w:after="0"/>
         <w:jc w:val="center"/>
       </w:pPr>
+      <w:bookmarkStart w:id="0" w:name="_GoBack"/>
       <w:r>
         <w:t>John E. Anderson</w:t>
       </w:r>
     </w:p>
+    <w:bookmarkEnd w:id="0"/>
     <w:p>
       <w:pPr>
         <w:jc w:val="center"/>
@@ -145,8 +147,6 @@
       <w:r>
         <w:t>This utility shows the component pathnames in the PATH environment variable.</w:t>
       </w:r>
-      <w:bookmarkStart w:id="0" w:name="_GoBack"/>
-      <w:bookmarkEnd w:id="0"/>
     </w:p>
     <w:p>
       <w:pPr>

</xml_diff>